<commit_message>
updates to the code review procedure and best practices docs
</commit_message>
<xml_diff>
--- a/Labs/CodeReviewForm-Generic.docx
+++ b/Labs/CodeReviewForm-Generic.docx
@@ -1,6 +1,6 @@
 
 <file path=word/document.xml><?xml version="1.0" encoding="utf-8"?>
-<w:document xmlns:wpc="http://schemas.microsoft.com/office/word/2010/wordprocessingCanvas" xmlns:cx="http://schemas.microsoft.com/office/drawing/2014/chartex" xmlns:cx1="http://schemas.microsoft.com/office/drawing/2015/9/8/chartex" xmlns:cx2="http://schemas.microsoft.com/office/drawing/2015/10/21/chartex" xmlns:cx3="http://schemas.microsoft.com/office/drawing/2016/5/9/chartex" xmlns:cx4="http://schemas.microsoft.com/office/drawing/2016/5/10/chartex" xmlns:cx5="http://schemas.microsoft.com/office/drawing/2016/5/11/chartex" xmlns:cx6="http://schemas.microsoft.com/office/drawing/2016/5/12/chartex" xmlns:cx7="http://schemas.microsoft.com/office/drawing/2016/5/13/chartex" xmlns:cx8="http://schemas.microsoft.com/office/drawing/2016/5/14/chartex" xmlns:mc="http://schemas.openxmlformats.org/markup-compatibility/2006" xmlns:aink="http://schemas.microsoft.com/office/drawing/2016/ink" xmlns:am3d="http://schemas.microsoft.com/office/drawing/2017/model3d" xmlns:o="urn:schemas-microsoft-com:office:office" xmlns:r="http://schemas.openxmlformats.org/officeDocument/2006/relationships" xmlns:m="http://schemas.openxmlformats.org/officeDocument/2006/math" xmlns:v="urn:schemas-microsoft-com:vml" xmlns:wp14="http://schemas.microsoft.com/office/word/2010/wordprocessingDrawing" xmlns:wp="http://schemas.openxmlformats.org/drawingml/2006/wordprocessingDrawing" xmlns:w10="urn:schemas-microsoft-com:office:word" xmlns:w="http://schemas.openxmlformats.org/wordprocessingml/2006/main" xmlns:w14="http://schemas.microsoft.com/office/word/2010/wordml" xmlns:w15="http://schemas.microsoft.com/office/word/2012/wordml" xmlns:w16cid="http://schemas.microsoft.com/office/word/2016/wordml/cid" xmlns:w16se="http://schemas.microsoft.com/office/word/2015/wordml/symex" xmlns:wpg="http://schemas.microsoft.com/office/word/2010/wordprocessingGroup" xmlns:wpi="http://schemas.microsoft.com/office/word/2010/wordprocessingInk" xmlns:wne="http://schemas.microsoft.com/office/word/2006/wordml" xmlns:wps="http://schemas.microsoft.com/office/word/2010/wordprocessingShape" mc:Ignorable="w14 w15 w16se w16cid wp14">
+<w:document xmlns:wpc="http://schemas.microsoft.com/office/word/2010/wordprocessingCanvas" xmlns:cx="http://schemas.microsoft.com/office/drawing/2014/chartex" xmlns:cx1="http://schemas.microsoft.com/office/drawing/2015/9/8/chartex" xmlns:cx2="http://schemas.microsoft.com/office/drawing/2015/10/21/chartex" xmlns:cx3="http://schemas.microsoft.com/office/drawing/2016/5/9/chartex" xmlns:cx4="http://schemas.microsoft.com/office/drawing/2016/5/10/chartex" xmlns:cx5="http://schemas.microsoft.com/office/drawing/2016/5/11/chartex" xmlns:cx6="http://schemas.microsoft.com/office/drawing/2016/5/12/chartex" xmlns:cx7="http://schemas.microsoft.com/office/drawing/2016/5/13/chartex" xmlns:cx8="http://schemas.microsoft.com/office/drawing/2016/5/14/chartex" xmlns:mc="http://schemas.openxmlformats.org/markup-compatibility/2006" xmlns:aink="http://schemas.microsoft.com/office/drawing/2016/ink" xmlns:am3d="http://schemas.microsoft.com/office/drawing/2017/model3d" xmlns:o="urn:schemas-microsoft-com:office:office" xmlns:oel="http://schemas.microsoft.com/office/2019/extlst" xmlns:r="http://schemas.openxmlformats.org/officeDocument/2006/relationships" xmlns:m="http://schemas.openxmlformats.org/officeDocument/2006/math" xmlns:v="urn:schemas-microsoft-com:vml" xmlns:wp14="http://schemas.microsoft.com/office/word/2010/wordprocessingDrawing" xmlns:wp="http://schemas.openxmlformats.org/drawingml/2006/wordprocessingDrawing" xmlns:w10="urn:schemas-microsoft-com:office:word" xmlns:w="http://schemas.openxmlformats.org/wordprocessingml/2006/main" xmlns:w14="http://schemas.microsoft.com/office/word/2010/wordml" xmlns:w15="http://schemas.microsoft.com/office/word/2012/wordml" xmlns:w16cex="http://schemas.microsoft.com/office/word/2018/wordml/cex" xmlns:w16cid="http://schemas.microsoft.com/office/word/2016/wordml/cid" xmlns:w16="http://schemas.microsoft.com/office/word/2018/wordml" xmlns:w16du="http://schemas.microsoft.com/office/word/2023/wordml/word16du" xmlns:w16sdtdh="http://schemas.microsoft.com/office/word/2020/wordml/sdtdatahash" xmlns:w16sdtfl="http://schemas.microsoft.com/office/word/2024/wordml/sdtformatlock" xmlns:w16se="http://schemas.microsoft.com/office/word/2015/wordml/symex" xmlns:wpg="http://schemas.microsoft.com/office/word/2010/wordprocessingGroup" xmlns:wpi="http://schemas.microsoft.com/office/word/2010/wordprocessingInk" xmlns:wne="http://schemas.microsoft.com/office/word/2006/wordml" xmlns:wps="http://schemas.microsoft.com/office/word/2010/wordprocessingShape" mc:Ignorable="w14 w15 w16se w16cid w16 w16cex w16sdtdh w16sdtfl w16du wp14">
   <w:body>
     <w:tbl>
       <w:tblPr>
@@ -31,16 +31,7 @@
               <w:spacing w:after="0" w:line="240" w:lineRule="auto"/>
             </w:pPr>
             <w:r>
-              <w:t xml:space="preserve">Lab </w:t>
-            </w:r>
-            <w:r>
-              <w:t xml:space="preserve">name, </w:t>
-            </w:r>
-            <w:r>
-              <w:t>number</w:t>
-            </w:r>
-            <w:r>
-              <w:t>, and group</w:t>
+              <w:t>Lab name, number, and group</w:t>
             </w:r>
           </w:p>
         </w:tc>
@@ -249,8 +240,6 @@
         <w:br/>
         <w:t>Instructions</w:t>
       </w:r>
-      <w:bookmarkStart w:id="0" w:name="_GoBack"/>
-      <w:bookmarkEnd w:id="0"/>
     </w:p>
     <w:p>
       <w:pPr>
@@ -2109,7 +2098,7 @@
 </file>
 
 <file path=word/endnotes.xml><?xml version="1.0" encoding="utf-8"?>
-<w:endnotes xmlns:wpc="http://schemas.microsoft.com/office/word/2010/wordprocessingCanvas" xmlns:cx="http://schemas.microsoft.com/office/drawing/2014/chartex" xmlns:cx1="http://schemas.microsoft.com/office/drawing/2015/9/8/chartex" xmlns:cx2="http://schemas.microsoft.com/office/drawing/2015/10/21/chartex" xmlns:cx3="http://schemas.microsoft.com/office/drawing/2016/5/9/chartex" xmlns:cx4="http://schemas.microsoft.com/office/drawing/2016/5/10/chartex" xmlns:cx5="http://schemas.microsoft.com/office/drawing/2016/5/11/chartex" xmlns:cx6="http://schemas.microsoft.com/office/drawing/2016/5/12/chartex" xmlns:cx7="http://schemas.microsoft.com/office/drawing/2016/5/13/chartex" xmlns:cx8="http://schemas.microsoft.com/office/drawing/2016/5/14/chartex" xmlns:mc="http://schemas.openxmlformats.org/markup-compatibility/2006" xmlns:aink="http://schemas.microsoft.com/office/drawing/2016/ink" xmlns:am3d="http://schemas.microsoft.com/office/drawing/2017/model3d" xmlns:o="urn:schemas-microsoft-com:office:office" xmlns:r="http://schemas.openxmlformats.org/officeDocument/2006/relationships" xmlns:m="http://schemas.openxmlformats.org/officeDocument/2006/math" xmlns:v="urn:schemas-microsoft-com:vml" xmlns:wp14="http://schemas.microsoft.com/office/word/2010/wordprocessingDrawing" xmlns:wp="http://schemas.openxmlformats.org/drawingml/2006/wordprocessingDrawing" xmlns:w10="urn:schemas-microsoft-com:office:word" xmlns:w="http://schemas.openxmlformats.org/wordprocessingml/2006/main" xmlns:w14="http://schemas.microsoft.com/office/word/2010/wordml" xmlns:w15="http://schemas.microsoft.com/office/word/2012/wordml" xmlns:w16cid="http://schemas.microsoft.com/office/word/2016/wordml/cid" xmlns:w16se="http://schemas.microsoft.com/office/word/2015/wordml/symex" xmlns:wpg="http://schemas.microsoft.com/office/word/2010/wordprocessingGroup" xmlns:wpi="http://schemas.microsoft.com/office/word/2010/wordprocessingInk" xmlns:wne="http://schemas.microsoft.com/office/word/2006/wordml" xmlns:wps="http://schemas.microsoft.com/office/word/2010/wordprocessingShape" mc:Ignorable="w14 w15 w16se w16cid wp14">
+<w:endnotes xmlns:wpc="http://schemas.microsoft.com/office/word/2010/wordprocessingCanvas" xmlns:cx="http://schemas.microsoft.com/office/drawing/2014/chartex" xmlns:cx1="http://schemas.microsoft.com/office/drawing/2015/9/8/chartex" xmlns:cx2="http://schemas.microsoft.com/office/drawing/2015/10/21/chartex" xmlns:cx3="http://schemas.microsoft.com/office/drawing/2016/5/9/chartex" xmlns:cx4="http://schemas.microsoft.com/office/drawing/2016/5/10/chartex" xmlns:cx5="http://schemas.microsoft.com/office/drawing/2016/5/11/chartex" xmlns:cx6="http://schemas.microsoft.com/office/drawing/2016/5/12/chartex" xmlns:cx7="http://schemas.microsoft.com/office/drawing/2016/5/13/chartex" xmlns:cx8="http://schemas.microsoft.com/office/drawing/2016/5/14/chartex" xmlns:mc="http://schemas.openxmlformats.org/markup-compatibility/2006" xmlns:aink="http://schemas.microsoft.com/office/drawing/2016/ink" xmlns:am3d="http://schemas.microsoft.com/office/drawing/2017/model3d" xmlns:o="urn:schemas-microsoft-com:office:office" xmlns:oel="http://schemas.microsoft.com/office/2019/extlst" xmlns:r="http://schemas.openxmlformats.org/officeDocument/2006/relationships" xmlns:m="http://schemas.openxmlformats.org/officeDocument/2006/math" xmlns:v="urn:schemas-microsoft-com:vml" xmlns:wp14="http://schemas.microsoft.com/office/word/2010/wordprocessingDrawing" xmlns:wp="http://schemas.openxmlformats.org/drawingml/2006/wordprocessingDrawing" xmlns:w10="urn:schemas-microsoft-com:office:word" xmlns:w="http://schemas.openxmlformats.org/wordprocessingml/2006/main" xmlns:w14="http://schemas.microsoft.com/office/word/2010/wordml" xmlns:w15="http://schemas.microsoft.com/office/word/2012/wordml" xmlns:w16cex="http://schemas.microsoft.com/office/word/2018/wordml/cex" xmlns:w16cid="http://schemas.microsoft.com/office/word/2016/wordml/cid" xmlns:w16="http://schemas.microsoft.com/office/word/2018/wordml" xmlns:w16du="http://schemas.microsoft.com/office/word/2023/wordml/word16du" xmlns:w16sdtdh="http://schemas.microsoft.com/office/word/2020/wordml/sdtdatahash" xmlns:w16sdtfl="http://schemas.microsoft.com/office/word/2024/wordml/sdtformatlock" xmlns:w16se="http://schemas.microsoft.com/office/word/2015/wordml/symex" xmlns:wpg="http://schemas.microsoft.com/office/word/2010/wordprocessingGroup" xmlns:wpi="http://schemas.microsoft.com/office/word/2010/wordprocessingInk" xmlns:wne="http://schemas.microsoft.com/office/word/2006/wordml" xmlns:wps="http://schemas.microsoft.com/office/word/2010/wordprocessingShape" mc:Ignorable="w14 w15 w16se w16cid w16 w16cex w16sdtdh w16sdtfl w16du wp14">
   <w:endnote w:type="separator" w:id="-1">
     <w:p>
       <w:pPr>
@@ -2134,7 +2123,7 @@
 </file>
 
 <file path=word/footer1.xml><?xml version="1.0" encoding="utf-8"?>
-<w:ftr xmlns:wpc="http://schemas.microsoft.com/office/word/2010/wordprocessingCanvas" xmlns:cx="http://schemas.microsoft.com/office/drawing/2014/chartex" xmlns:cx1="http://schemas.microsoft.com/office/drawing/2015/9/8/chartex" xmlns:cx2="http://schemas.microsoft.com/office/drawing/2015/10/21/chartex" xmlns:cx3="http://schemas.microsoft.com/office/drawing/2016/5/9/chartex" xmlns:cx4="http://schemas.microsoft.com/office/drawing/2016/5/10/chartex" xmlns:cx5="http://schemas.microsoft.com/office/drawing/2016/5/11/chartex" xmlns:cx6="http://schemas.microsoft.com/office/drawing/2016/5/12/chartex" xmlns:cx7="http://schemas.microsoft.com/office/drawing/2016/5/13/chartex" xmlns:cx8="http://schemas.microsoft.com/office/drawing/2016/5/14/chartex" xmlns:mc="http://schemas.openxmlformats.org/markup-compatibility/2006" xmlns:aink="http://schemas.microsoft.com/office/drawing/2016/ink" xmlns:am3d="http://schemas.microsoft.com/office/drawing/2017/model3d" xmlns:o="urn:schemas-microsoft-com:office:office" xmlns:r="http://schemas.openxmlformats.org/officeDocument/2006/relationships" xmlns:m="http://schemas.openxmlformats.org/officeDocument/2006/math" xmlns:v="urn:schemas-microsoft-com:vml" xmlns:wp14="http://schemas.microsoft.com/office/word/2010/wordprocessingDrawing" xmlns:wp="http://schemas.openxmlformats.org/drawingml/2006/wordprocessingDrawing" xmlns:w10="urn:schemas-microsoft-com:office:word" xmlns:w="http://schemas.openxmlformats.org/wordprocessingml/2006/main" xmlns:w14="http://schemas.microsoft.com/office/word/2010/wordml" xmlns:w15="http://schemas.microsoft.com/office/word/2012/wordml" xmlns:w16cid="http://schemas.microsoft.com/office/word/2016/wordml/cid" xmlns:w16se="http://schemas.microsoft.com/office/word/2015/wordml/symex" xmlns:wpg="http://schemas.microsoft.com/office/word/2010/wordprocessingGroup" xmlns:wpi="http://schemas.microsoft.com/office/word/2010/wordprocessingInk" xmlns:wne="http://schemas.microsoft.com/office/word/2006/wordml" xmlns:wps="http://schemas.microsoft.com/office/word/2010/wordprocessingShape" mc:Ignorable="w14 w15 w16se w16cid wp14">
+<w:ftr xmlns:wpc="http://schemas.microsoft.com/office/word/2010/wordprocessingCanvas" xmlns:cx="http://schemas.microsoft.com/office/drawing/2014/chartex" xmlns:cx1="http://schemas.microsoft.com/office/drawing/2015/9/8/chartex" xmlns:cx2="http://schemas.microsoft.com/office/drawing/2015/10/21/chartex" xmlns:cx3="http://schemas.microsoft.com/office/drawing/2016/5/9/chartex" xmlns:cx4="http://schemas.microsoft.com/office/drawing/2016/5/10/chartex" xmlns:cx5="http://schemas.microsoft.com/office/drawing/2016/5/11/chartex" xmlns:cx6="http://schemas.microsoft.com/office/drawing/2016/5/12/chartex" xmlns:cx7="http://schemas.microsoft.com/office/drawing/2016/5/13/chartex" xmlns:cx8="http://schemas.microsoft.com/office/drawing/2016/5/14/chartex" xmlns:mc="http://schemas.openxmlformats.org/markup-compatibility/2006" xmlns:aink="http://schemas.microsoft.com/office/drawing/2016/ink" xmlns:am3d="http://schemas.microsoft.com/office/drawing/2017/model3d" xmlns:o="urn:schemas-microsoft-com:office:office" xmlns:oel="http://schemas.microsoft.com/office/2019/extlst" xmlns:r="http://schemas.openxmlformats.org/officeDocument/2006/relationships" xmlns:m="http://schemas.openxmlformats.org/officeDocument/2006/math" xmlns:v="urn:schemas-microsoft-com:vml" xmlns:wp14="http://schemas.microsoft.com/office/word/2010/wordprocessingDrawing" xmlns:wp="http://schemas.openxmlformats.org/drawingml/2006/wordprocessingDrawing" xmlns:w10="urn:schemas-microsoft-com:office:word" xmlns:w="http://schemas.openxmlformats.org/wordprocessingml/2006/main" xmlns:w14="http://schemas.microsoft.com/office/word/2010/wordml" xmlns:w15="http://schemas.microsoft.com/office/word/2012/wordml" xmlns:w16cex="http://schemas.microsoft.com/office/word/2018/wordml/cex" xmlns:w16cid="http://schemas.microsoft.com/office/word/2016/wordml/cid" xmlns:w16="http://schemas.microsoft.com/office/word/2018/wordml" xmlns:w16du="http://schemas.microsoft.com/office/word/2023/wordml/word16du" xmlns:w16sdtdh="http://schemas.microsoft.com/office/word/2020/wordml/sdtdatahash" xmlns:w16sdtfl="http://schemas.microsoft.com/office/word/2024/wordml/sdtformatlock" xmlns:w16se="http://schemas.microsoft.com/office/word/2015/wordml/symex" xmlns:wpg="http://schemas.microsoft.com/office/word/2010/wordprocessingGroup" xmlns:wpi="http://schemas.microsoft.com/office/word/2010/wordprocessingInk" xmlns:wne="http://schemas.microsoft.com/office/word/2006/wordml" xmlns:wps="http://schemas.microsoft.com/office/word/2010/wordprocessingShape" mc:Ignorable="w14 w15 w16se w16cid w16 w16cex w16sdtdh w16sdtfl w16du wp14">
   <w:p>
     <w:pPr>
       <w:pStyle w:val="Footer"/>
@@ -2150,7 +2139,7 @@
 </file>
 
 <file path=word/footnotes.xml><?xml version="1.0" encoding="utf-8"?>
-<w:footnotes xmlns:wpc="http://schemas.microsoft.com/office/word/2010/wordprocessingCanvas" xmlns:cx="http://schemas.microsoft.com/office/drawing/2014/chartex" xmlns:cx1="http://schemas.microsoft.com/office/drawing/2015/9/8/chartex" xmlns:cx2="http://schemas.microsoft.com/office/drawing/2015/10/21/chartex" xmlns:cx3="http://schemas.microsoft.com/office/drawing/2016/5/9/chartex" xmlns:cx4="http://schemas.microsoft.com/office/drawing/2016/5/10/chartex" xmlns:cx5="http://schemas.microsoft.com/office/drawing/2016/5/11/chartex" xmlns:cx6="http://schemas.microsoft.com/office/drawing/2016/5/12/chartex" xmlns:cx7="http://schemas.microsoft.com/office/drawing/2016/5/13/chartex" xmlns:cx8="http://schemas.microsoft.com/office/drawing/2016/5/14/chartex" xmlns:mc="http://schemas.openxmlformats.org/markup-compatibility/2006" xmlns:aink="http://schemas.microsoft.com/office/drawing/2016/ink" xmlns:am3d="http://schemas.microsoft.com/office/drawing/2017/model3d" xmlns:o="urn:schemas-microsoft-com:office:office" xmlns:r="http://schemas.openxmlformats.org/officeDocument/2006/relationships" xmlns:m="http://schemas.openxmlformats.org/officeDocument/2006/math" xmlns:v="urn:schemas-microsoft-com:vml" xmlns:wp14="http://schemas.microsoft.com/office/word/2010/wordprocessingDrawing" xmlns:wp="http://schemas.openxmlformats.org/drawingml/2006/wordprocessingDrawing" xmlns:w10="urn:schemas-microsoft-com:office:word" xmlns:w="http://schemas.openxmlformats.org/wordprocessingml/2006/main" xmlns:w14="http://schemas.microsoft.com/office/word/2010/wordml" xmlns:w15="http://schemas.microsoft.com/office/word/2012/wordml" xmlns:w16cid="http://schemas.microsoft.com/office/word/2016/wordml/cid" xmlns:w16se="http://schemas.microsoft.com/office/word/2015/wordml/symex" xmlns:wpg="http://schemas.microsoft.com/office/word/2010/wordprocessingGroup" xmlns:wpi="http://schemas.microsoft.com/office/word/2010/wordprocessingInk" xmlns:wne="http://schemas.microsoft.com/office/word/2006/wordml" xmlns:wps="http://schemas.microsoft.com/office/word/2010/wordprocessingShape" mc:Ignorable="w14 w15 w16se w16cid wp14">
+<w:footnotes xmlns:wpc="http://schemas.microsoft.com/office/word/2010/wordprocessingCanvas" xmlns:cx="http://schemas.microsoft.com/office/drawing/2014/chartex" xmlns:cx1="http://schemas.microsoft.com/office/drawing/2015/9/8/chartex" xmlns:cx2="http://schemas.microsoft.com/office/drawing/2015/10/21/chartex" xmlns:cx3="http://schemas.microsoft.com/office/drawing/2016/5/9/chartex" xmlns:cx4="http://schemas.microsoft.com/office/drawing/2016/5/10/chartex" xmlns:cx5="http://schemas.microsoft.com/office/drawing/2016/5/11/chartex" xmlns:cx6="http://schemas.microsoft.com/office/drawing/2016/5/12/chartex" xmlns:cx7="http://schemas.microsoft.com/office/drawing/2016/5/13/chartex" xmlns:cx8="http://schemas.microsoft.com/office/drawing/2016/5/14/chartex" xmlns:mc="http://schemas.openxmlformats.org/markup-compatibility/2006" xmlns:aink="http://schemas.microsoft.com/office/drawing/2016/ink" xmlns:am3d="http://schemas.microsoft.com/office/drawing/2017/model3d" xmlns:o="urn:schemas-microsoft-com:office:office" xmlns:oel="http://schemas.microsoft.com/office/2019/extlst" xmlns:r="http://schemas.openxmlformats.org/officeDocument/2006/relationships" xmlns:m="http://schemas.openxmlformats.org/officeDocument/2006/math" xmlns:v="urn:schemas-microsoft-com:vml" xmlns:wp14="http://schemas.microsoft.com/office/word/2010/wordprocessingDrawing" xmlns:wp="http://schemas.openxmlformats.org/drawingml/2006/wordprocessingDrawing" xmlns:w10="urn:schemas-microsoft-com:office:word" xmlns:w="http://schemas.openxmlformats.org/wordprocessingml/2006/main" xmlns:w14="http://schemas.microsoft.com/office/word/2010/wordml" xmlns:w15="http://schemas.microsoft.com/office/word/2012/wordml" xmlns:w16cex="http://schemas.microsoft.com/office/word/2018/wordml/cex" xmlns:w16cid="http://schemas.microsoft.com/office/word/2016/wordml/cid" xmlns:w16="http://schemas.microsoft.com/office/word/2018/wordml" xmlns:w16du="http://schemas.microsoft.com/office/word/2023/wordml/word16du" xmlns:w16sdtdh="http://schemas.microsoft.com/office/word/2020/wordml/sdtdatahash" xmlns:w16sdtfl="http://schemas.microsoft.com/office/word/2024/wordml/sdtformatlock" xmlns:w16se="http://schemas.microsoft.com/office/word/2015/wordml/symex" xmlns:wpg="http://schemas.microsoft.com/office/word/2010/wordprocessingGroup" xmlns:wpi="http://schemas.microsoft.com/office/word/2010/wordprocessingInk" xmlns:wne="http://schemas.microsoft.com/office/word/2006/wordml" xmlns:wps="http://schemas.microsoft.com/office/word/2010/wordprocessingShape" mc:Ignorable="w14 w15 w16se w16cid w16 w16cex w16sdtdh w16sdtfl w16du wp14">
   <w:footnote w:type="separator" w:id="-1">
     <w:p>
       <w:pPr>
@@ -2175,7 +2164,7 @@
 </file>
 
 <file path=word/header1.xml><?xml version="1.0" encoding="utf-8"?>
-<w:hdr xmlns:wpc="http://schemas.microsoft.com/office/word/2010/wordprocessingCanvas" xmlns:cx="http://schemas.microsoft.com/office/drawing/2014/chartex" xmlns:cx1="http://schemas.microsoft.com/office/drawing/2015/9/8/chartex" xmlns:cx2="http://schemas.microsoft.com/office/drawing/2015/10/21/chartex" xmlns:cx3="http://schemas.microsoft.com/office/drawing/2016/5/9/chartex" xmlns:cx4="http://schemas.microsoft.com/office/drawing/2016/5/10/chartex" xmlns:cx5="http://schemas.microsoft.com/office/drawing/2016/5/11/chartex" xmlns:cx6="http://schemas.microsoft.com/office/drawing/2016/5/12/chartex" xmlns:cx7="http://schemas.microsoft.com/office/drawing/2016/5/13/chartex" xmlns:cx8="http://schemas.microsoft.com/office/drawing/2016/5/14/chartex" xmlns:mc="http://schemas.openxmlformats.org/markup-compatibility/2006" xmlns:aink="http://schemas.microsoft.com/office/drawing/2016/ink" xmlns:am3d="http://schemas.microsoft.com/office/drawing/2017/model3d" xmlns:o="urn:schemas-microsoft-com:office:office" xmlns:r="http://schemas.openxmlformats.org/officeDocument/2006/relationships" xmlns:m="http://schemas.openxmlformats.org/officeDocument/2006/math" xmlns:v="urn:schemas-microsoft-com:vml" xmlns:wp14="http://schemas.microsoft.com/office/word/2010/wordprocessingDrawing" xmlns:wp="http://schemas.openxmlformats.org/drawingml/2006/wordprocessingDrawing" xmlns:w10="urn:schemas-microsoft-com:office:word" xmlns:w="http://schemas.openxmlformats.org/wordprocessingml/2006/main" xmlns:w14="http://schemas.microsoft.com/office/word/2010/wordml" xmlns:w15="http://schemas.microsoft.com/office/word/2012/wordml" xmlns:w16cid="http://schemas.microsoft.com/office/word/2016/wordml/cid" xmlns:w16se="http://schemas.microsoft.com/office/word/2015/wordml/symex" xmlns:wpg="http://schemas.microsoft.com/office/word/2010/wordprocessingGroup" xmlns:wpi="http://schemas.microsoft.com/office/word/2010/wordprocessingInk" xmlns:wne="http://schemas.microsoft.com/office/word/2006/wordml" xmlns:wps="http://schemas.microsoft.com/office/word/2010/wordprocessingShape" mc:Ignorable="w14 w15 w16se w16cid wp14">
+<w:hdr xmlns:wpc="http://schemas.microsoft.com/office/word/2010/wordprocessingCanvas" xmlns:cx="http://schemas.microsoft.com/office/drawing/2014/chartex" xmlns:cx1="http://schemas.microsoft.com/office/drawing/2015/9/8/chartex" xmlns:cx2="http://schemas.microsoft.com/office/drawing/2015/10/21/chartex" xmlns:cx3="http://schemas.microsoft.com/office/drawing/2016/5/9/chartex" xmlns:cx4="http://schemas.microsoft.com/office/drawing/2016/5/10/chartex" xmlns:cx5="http://schemas.microsoft.com/office/drawing/2016/5/11/chartex" xmlns:cx6="http://schemas.microsoft.com/office/drawing/2016/5/12/chartex" xmlns:cx7="http://schemas.microsoft.com/office/drawing/2016/5/13/chartex" xmlns:cx8="http://schemas.microsoft.com/office/drawing/2016/5/14/chartex" xmlns:mc="http://schemas.openxmlformats.org/markup-compatibility/2006" xmlns:aink="http://schemas.microsoft.com/office/drawing/2016/ink" xmlns:am3d="http://schemas.microsoft.com/office/drawing/2017/model3d" xmlns:o="urn:schemas-microsoft-com:office:office" xmlns:oel="http://schemas.microsoft.com/office/2019/extlst" xmlns:r="http://schemas.openxmlformats.org/officeDocument/2006/relationships" xmlns:m="http://schemas.openxmlformats.org/officeDocument/2006/math" xmlns:v="urn:schemas-microsoft-com:vml" xmlns:wp14="http://schemas.microsoft.com/office/word/2010/wordprocessingDrawing" xmlns:wp="http://schemas.openxmlformats.org/drawingml/2006/wordprocessingDrawing" xmlns:w10="urn:schemas-microsoft-com:office:word" xmlns:w="http://schemas.openxmlformats.org/wordprocessingml/2006/main" xmlns:w14="http://schemas.microsoft.com/office/word/2010/wordml" xmlns:w15="http://schemas.microsoft.com/office/word/2012/wordml" xmlns:w16cex="http://schemas.microsoft.com/office/word/2018/wordml/cex" xmlns:w16cid="http://schemas.microsoft.com/office/word/2016/wordml/cid" xmlns:w16="http://schemas.microsoft.com/office/word/2018/wordml" xmlns:w16du="http://schemas.microsoft.com/office/word/2023/wordml/word16du" xmlns:w16sdtdh="http://schemas.microsoft.com/office/word/2020/wordml/sdtdatahash" xmlns:w16sdtfl="http://schemas.microsoft.com/office/word/2024/wordml/sdtformatlock" xmlns:w16se="http://schemas.microsoft.com/office/word/2015/wordml/symex" xmlns:wpg="http://schemas.microsoft.com/office/word/2010/wordprocessingGroup" xmlns:wpi="http://schemas.microsoft.com/office/word/2010/wordprocessingInk" xmlns:wne="http://schemas.microsoft.com/office/word/2006/wordml" xmlns:wps="http://schemas.microsoft.com/office/word/2010/wordprocessingShape" mc:Ignorable="w14 w15 w16se w16cid w16 w16cex w16sdtdh w16sdtfl w16du wp14">
   <w:p>
     <w:pPr>
       <w:pStyle w:val="Header"/>
@@ -2215,7 +2204,7 @@
 </file>
 
 <file path=word/numbering.xml><?xml version="1.0" encoding="utf-8"?>
-<w:numbering xmlns:wpc="http://schemas.microsoft.com/office/word/2010/wordprocessingCanvas" xmlns:cx="http://schemas.microsoft.com/office/drawing/2014/chartex" xmlns:cx1="http://schemas.microsoft.com/office/drawing/2015/9/8/chartex" xmlns:cx2="http://schemas.microsoft.com/office/drawing/2015/10/21/chartex" xmlns:cx3="http://schemas.microsoft.com/office/drawing/2016/5/9/chartex" xmlns:cx4="http://schemas.microsoft.com/office/drawing/2016/5/10/chartex" xmlns:cx5="http://schemas.microsoft.com/office/drawing/2016/5/11/chartex" xmlns:cx6="http://schemas.microsoft.com/office/drawing/2016/5/12/chartex" xmlns:cx7="http://schemas.microsoft.com/office/drawing/2016/5/13/chartex" xmlns:cx8="http://schemas.microsoft.com/office/drawing/2016/5/14/chartex" xmlns:mc="http://schemas.openxmlformats.org/markup-compatibility/2006" xmlns:aink="http://schemas.microsoft.com/office/drawing/2016/ink" xmlns:am3d="http://schemas.microsoft.com/office/drawing/2017/model3d" xmlns:o="urn:schemas-microsoft-com:office:office" xmlns:r="http://schemas.openxmlformats.org/officeDocument/2006/relationships" xmlns:m="http://schemas.openxmlformats.org/officeDocument/2006/math" xmlns:v="urn:schemas-microsoft-com:vml" xmlns:wp14="http://schemas.microsoft.com/office/word/2010/wordprocessingDrawing" xmlns:wp="http://schemas.openxmlformats.org/drawingml/2006/wordprocessingDrawing" xmlns:w10="urn:schemas-microsoft-com:office:word" xmlns:w="http://schemas.openxmlformats.org/wordprocessingml/2006/main" xmlns:w14="http://schemas.microsoft.com/office/word/2010/wordml" xmlns:w15="http://schemas.microsoft.com/office/word/2012/wordml" xmlns:w16cid="http://schemas.microsoft.com/office/word/2016/wordml/cid" xmlns:w16se="http://schemas.microsoft.com/office/word/2015/wordml/symex" xmlns:wpg="http://schemas.microsoft.com/office/word/2010/wordprocessingGroup" xmlns:wpi="http://schemas.microsoft.com/office/word/2010/wordprocessingInk" xmlns:wne="http://schemas.microsoft.com/office/word/2006/wordml" xmlns:wps="http://schemas.microsoft.com/office/word/2010/wordprocessingShape" mc:Ignorable="w14 w15 w16se w16cid wp14">
+<w:numbering xmlns:wpc="http://schemas.microsoft.com/office/word/2010/wordprocessingCanvas" xmlns:cx="http://schemas.microsoft.com/office/drawing/2014/chartex" xmlns:cx1="http://schemas.microsoft.com/office/drawing/2015/9/8/chartex" xmlns:cx2="http://schemas.microsoft.com/office/drawing/2015/10/21/chartex" xmlns:cx3="http://schemas.microsoft.com/office/drawing/2016/5/9/chartex" xmlns:cx4="http://schemas.microsoft.com/office/drawing/2016/5/10/chartex" xmlns:cx5="http://schemas.microsoft.com/office/drawing/2016/5/11/chartex" xmlns:cx6="http://schemas.microsoft.com/office/drawing/2016/5/12/chartex" xmlns:cx7="http://schemas.microsoft.com/office/drawing/2016/5/13/chartex" xmlns:cx8="http://schemas.microsoft.com/office/drawing/2016/5/14/chartex" xmlns:mc="http://schemas.openxmlformats.org/markup-compatibility/2006" xmlns:aink="http://schemas.microsoft.com/office/drawing/2016/ink" xmlns:am3d="http://schemas.microsoft.com/office/drawing/2017/model3d" xmlns:o="urn:schemas-microsoft-com:office:office" xmlns:oel="http://schemas.microsoft.com/office/2019/extlst" xmlns:r="http://schemas.openxmlformats.org/officeDocument/2006/relationships" xmlns:m="http://schemas.openxmlformats.org/officeDocument/2006/math" xmlns:v="urn:schemas-microsoft-com:vml" xmlns:wp14="http://schemas.microsoft.com/office/word/2010/wordprocessingDrawing" xmlns:wp="http://schemas.openxmlformats.org/drawingml/2006/wordprocessingDrawing" xmlns:w10="urn:schemas-microsoft-com:office:word" xmlns:w="http://schemas.openxmlformats.org/wordprocessingml/2006/main" xmlns:w14="http://schemas.microsoft.com/office/word/2010/wordml" xmlns:w15="http://schemas.microsoft.com/office/word/2012/wordml" xmlns:w16cex="http://schemas.microsoft.com/office/word/2018/wordml/cex" xmlns:w16cid="http://schemas.microsoft.com/office/word/2016/wordml/cid" xmlns:w16="http://schemas.microsoft.com/office/word/2018/wordml" xmlns:w16du="http://schemas.microsoft.com/office/word/2023/wordml/word16du" xmlns:w16sdtdh="http://schemas.microsoft.com/office/word/2020/wordml/sdtdatahash" xmlns:w16sdtfl="http://schemas.microsoft.com/office/word/2024/wordml/sdtformatlock" xmlns:w16se="http://schemas.microsoft.com/office/word/2015/wordml/symex" xmlns:wpg="http://schemas.microsoft.com/office/word/2010/wordprocessingGroup" xmlns:wpi="http://schemas.microsoft.com/office/word/2010/wordprocessingInk" xmlns:wne="http://schemas.microsoft.com/office/word/2006/wordml" xmlns:wps="http://schemas.microsoft.com/office/word/2010/wordprocessingShape" mc:Ignorable="w14 w15 w16se w16cid w16 w16cex w16sdtdh w16sdtfl w16du wp14">
   <w:abstractNum w:abstractNumId="0" w15:restartNumberingAfterBreak="0">
     <w:nsid w:val="FFFFFF1D"/>
     <w:multiLevelType w:val="multilevel"/>
@@ -2695,23 +2684,23 @@
       </w:rPr>
     </w:lvl>
   </w:abstractNum>
-  <w:num w:numId="1">
+  <w:num w:numId="1" w16cid:durableId="635834692">
     <w:abstractNumId w:val="2"/>
   </w:num>
-  <w:num w:numId="2">
+  <w:num w:numId="2" w16cid:durableId="748382480">
     <w:abstractNumId w:val="1"/>
   </w:num>
-  <w:num w:numId="3">
+  <w:num w:numId="3" w16cid:durableId="2126805192">
     <w:abstractNumId w:val="3"/>
   </w:num>
-  <w:num w:numId="4">
+  <w:num w:numId="4" w16cid:durableId="2056540000">
     <w:abstractNumId w:val="0"/>
   </w:num>
 </w:numbering>
 </file>
 
 <file path=word/styles.xml><?xml version="1.0" encoding="utf-8"?>
-<w:styles xmlns:mc="http://schemas.openxmlformats.org/markup-compatibility/2006" xmlns:r="http://schemas.openxmlformats.org/officeDocument/2006/relationships" xmlns:w="http://schemas.openxmlformats.org/wordprocessingml/2006/main" xmlns:w14="http://schemas.microsoft.com/office/word/2010/wordml" xmlns:w15="http://schemas.microsoft.com/office/word/2012/wordml" xmlns:w16cid="http://schemas.microsoft.com/office/word/2016/wordml/cid" xmlns:w16se="http://schemas.microsoft.com/office/word/2015/wordml/symex" mc:Ignorable="w14 w15 w16se w16cid">
+<w:styles xmlns:mc="http://schemas.openxmlformats.org/markup-compatibility/2006" xmlns:r="http://schemas.openxmlformats.org/officeDocument/2006/relationships" xmlns:w="http://schemas.openxmlformats.org/wordprocessingml/2006/main" xmlns:w14="http://schemas.microsoft.com/office/word/2010/wordml" xmlns:w15="http://schemas.microsoft.com/office/word/2012/wordml" xmlns:w16cex="http://schemas.microsoft.com/office/word/2018/wordml/cex" xmlns:w16cid="http://schemas.microsoft.com/office/word/2016/wordml/cid" xmlns:w16="http://schemas.microsoft.com/office/word/2018/wordml" xmlns:w16du="http://schemas.microsoft.com/office/word/2023/wordml/word16du" xmlns:w16sdtdh="http://schemas.microsoft.com/office/word/2020/wordml/sdtdatahash" xmlns:w16sdtfl="http://schemas.microsoft.com/office/word/2024/wordml/sdtformatlock" xmlns:w16se="http://schemas.microsoft.com/office/word/2015/wordml/symex" mc:Ignorable="w14 w15 w16se w16cid w16 w16cex w16sdtdh w16sdtfl w16du">
   <w:docDefaults>
     <w:rPrDefault>
       <w:rPr>
@@ -2721,7 +2710,7 @@
     </w:rPrDefault>
     <w:pPrDefault/>
   </w:docDefaults>
-  <w:latentStyles w:defLockedState="0" w:defUIPriority="99" w:defSemiHidden="0" w:defUnhideWhenUsed="0" w:defQFormat="0" w:count="375">
+  <w:latentStyles w:defLockedState="0" w:defUIPriority="99" w:defSemiHidden="0" w:defUnhideWhenUsed="0" w:defQFormat="0" w:count="376">
     <w:lsdException w:name="Normal" w:uiPriority="0" w:qFormat="1"/>
     <w:lsdException w:name="heading 1" w:uiPriority="9" w:qFormat="1"/>
     <w:lsdException w:name="heading 2" w:semiHidden="1" w:uiPriority="9" w:unhideWhenUsed="1" w:qFormat="1"/>
@@ -2978,10 +2967,6 @@
     <w:lsdException w:name="Book Title" w:uiPriority="46"/>
     <w:lsdException w:name="Bibliography" w:semiHidden="1" w:uiPriority="47" w:unhideWhenUsed="1"/>
     <w:lsdException w:name="TOC Heading" w:semiHidden="1" w:uiPriority="48" w:unhideWhenUsed="1"/>
-    <w:lsdException w:name="Grid Table Light" w:semiHidden="1" w:unhideWhenUsed="1"/>
-    <w:lsdException w:name="Grid Table 1 Light" w:semiHidden="1" w:unhideWhenUsed="1"/>
-    <w:lsdException w:name="Grid Table 2" w:semiHidden="1" w:unhideWhenUsed="1"/>
-    <w:lsdException w:name="Grid Table 3" w:semiHidden="1" w:unhideWhenUsed="1"/>
     <w:lsdException w:name="Grid Table 4" w:uiPriority="49"/>
     <w:lsdException w:name="Grid Table 5 Dark" w:uiPriority="50"/>
     <w:lsdException w:name="Grid Table 6 Colorful" w:uiPriority="51"/>
@@ -3081,6 +3066,7 @@
     <w:lsdException w:name="Smart Hyperlink" w:semiHidden="1" w:unhideWhenUsed="1"/>
     <w:lsdException w:name="Hashtag" w:semiHidden="1" w:unhideWhenUsed="1"/>
     <w:lsdException w:name="Unresolved Mention" w:semiHidden="1" w:unhideWhenUsed="1"/>
+    <w:lsdException w:name="Smart Link" w:semiHidden="1" w:unhideWhenUsed="1"/>
   </w:latentStyles>
   <w:style w:type="paragraph" w:default="1" w:styleId="Normal">
     <w:name w:val="Normal"/>

</xml_diff>

<commit_message>
Improved all the code reveiw forms
</commit_message>
<xml_diff>
--- a/Labs/CodeReviewForm-Generic.docx
+++ b/Labs/CodeReviewForm-Generic.docx
@@ -316,6 +316,39 @@
       <w:r>
         <w:t xml:space="preserve"> </w:t>
       </w:r>
+      <w:r>
+        <w:t xml:space="preserve">See </w:t>
+      </w:r>
+      <w:hyperlink r:id="rId7" w:history="1">
+        <w:r>
+          <w:rPr>
+            <w:rStyle w:val="Hyperlink"/>
+          </w:rPr>
+          <w:t>the</w:t>
+        </w:r>
+        <w:r>
+          <w:rPr>
+            <w:rStyle w:val="Hyperlink"/>
+          </w:rPr>
+          <w:t xml:space="preserve"> </w:t>
+        </w:r>
+        <w:r>
+          <w:rPr>
+            <w:rStyle w:val="Hyperlink"/>
+          </w:rPr>
+          <w:t>code review procedure</w:t>
+        </w:r>
+      </w:hyperlink>
+      <w:r>
+        <w:t xml:space="preserve"> for more details.</w:t>
+      </w:r>
+    </w:p>
+    <w:p>
+      <w:pPr>
+        <w:widowControl w:val="0"/>
+        <w:autoSpaceDE w:val="0"/>
+        <w:spacing w:line="240" w:lineRule="auto"/>
+      </w:pPr>
     </w:p>
     <w:tbl>
       <w:tblPr>
@@ -1339,7 +1372,7 @@
                 <w:iCs/>
               </w:rPr>
             </w:pPr>
-            <w:hyperlink r:id="rId7" w:history="1">
+            <w:hyperlink r:id="rId8" w:history="1">
               <w:r>
                 <w:rPr>
                   <w:rStyle w:val="Hyperlink"/>
@@ -1371,7 +1404,7 @@
               </w:rPr>
               <w:t xml:space="preserve">and </w:t>
             </w:r>
-            <w:hyperlink r:id="rId8" w:history="1">
+            <w:hyperlink r:id="rId9" w:history="1">
               <w:r>
                 <w:rPr>
                   <w:rStyle w:val="Hyperlink"/>
@@ -2086,8 +2119,8 @@
       </w:r>
     </w:p>
     <w:sectPr>
-      <w:headerReference w:type="default" r:id="rId9"/>
-      <w:footerReference w:type="default" r:id="rId10"/>
+      <w:headerReference w:type="default" r:id="rId10"/>
+      <w:footerReference w:type="default" r:id="rId11"/>
       <w:pgSz w:w="12240" w:h="15840"/>
       <w:pgMar w:top="1440" w:right="1440" w:bottom="1440" w:left="1440" w:header="720" w:footer="720" w:gutter="0"/>
       <w:cols w:space="720"/>
@@ -2129,10 +2162,19 @@
       <w:pStyle w:val="Footer"/>
     </w:pPr>
     <w:r>
-      <w:t>Developed by Brian Bird, Lane Community College, Spring 2015, Revised 2016</w:t>
+      <w:t>Written</w:t>
     </w:r>
     <w:r>
-      <w:t xml:space="preserve"> and 2022</w:t>
+      <w:t xml:space="preserve"> by Brian Bird, Lane Community College, Spring 2015, Revised 2016</w:t>
+    </w:r>
+    <w:r>
+      <w:t>,</w:t>
+    </w:r>
+    <w:r>
+      <w:t xml:space="preserve"> 2022</w:t>
+    </w:r>
+    <w:r>
+      <w:t xml:space="preserve"> and 2025</w:t>
     </w:r>
   </w:p>
 </w:ftr>
@@ -3279,6 +3321,16 @@
       <w:shd w:val="clear" w:color="auto" w:fill="E1DFDD"/>
     </w:rPr>
   </w:style>
+  <w:style w:type="character" w:styleId="FollowedHyperlink">
+    <w:name w:val="FollowedHyperlink"/>
+    <w:basedOn w:val="DefaultParagraphFont"/>
+    <w:uiPriority w:val="99"/>
+    <w:rsid w:val="00F8749B"/>
+    <w:rPr>
+      <w:color w:val="800080" w:themeColor="followedHyperlink"/>
+      <w:u w:val="single"/>
+    </w:rPr>
+  </w:style>
 </w:styles>
 </file>
 

</xml_diff>